<commit_message>
added images as PNGs
</commit_message>
<xml_diff>
--- a/DataChallenge/clean_DC1/imaging_suggested_parameters.docx
+++ b/DataChallenge/clean_DC1/imaging_suggested_parameters.docx
@@ -6,193 +6,96 @@
       <w:pPr>
         <w:jc w:val="center"/>
         <w:rPr>
-          <w:rFonts w:ascii="Times New Roman" w:hAnsi="Times New Roman" w:cs="Times New Roman"/>
           <w:u w:val="single"/>
         </w:rPr>
       </w:pPr>
       <w:r>
         <w:rPr>
-          <w:rFonts w:ascii="Times New Roman" w:hAnsi="Times New Roman" w:cs="Times New Roman"/>
           <w:u w:val="single"/>
         </w:rPr>
         <w:t>Suggested Richardson-Lucy Imaging Parameters for D</w:t>
       </w:r>
       <w:r>
         <w:rPr>
-          <w:rFonts w:ascii="Times New Roman" w:hAnsi="Times New Roman" w:cs="Times New Roman"/>
           <w:u w:val="single"/>
         </w:rPr>
         <w:t xml:space="preserve">ata Challenge </w:t>
       </w:r>
       <w:r>
         <w:rPr>
-          <w:rFonts w:ascii="Times New Roman" w:hAnsi="Times New Roman" w:cs="Times New Roman"/>
           <w:u w:val="single"/>
         </w:rPr>
         <w:t>1</w:t>
       </w:r>
     </w:p>
+    <w:p/>
     <w:p>
-      <w:pPr>
-        <w:rPr>
-          <w:rFonts w:ascii="Times New Roman" w:hAnsi="Times New Roman" w:cs="Times New Roman"/>
-        </w:rPr>
-      </w:pPr>
+      <w:r>
+        <w:t xml:space="preserve">This document contains suggested parameters for imaging various simulated sources with </w:t>
+      </w:r>
+      <w:proofErr w:type="spellStart"/>
+      <w:r>
+        <w:t>COSIpy’s</w:t>
+      </w:r>
+      <w:proofErr w:type="spellEnd"/>
+      <w:r>
+        <w:t xml:space="preserve"> Richardson-Lucy deconvolution algorithm. </w:t>
+      </w:r>
     </w:p>
+    <w:p/>
     <w:p>
-      <w:pPr>
-        <w:rPr>
-          <w:rFonts w:ascii="Times New Roman" w:hAnsi="Times New Roman" w:cs="Times New Roman"/>
-        </w:rPr>
-      </w:pPr>
-      <w:r>
-        <w:rPr>
-          <w:rFonts w:ascii="Times New Roman" w:hAnsi="Times New Roman" w:cs="Times New Roman"/>
-        </w:rPr>
-        <w:t xml:space="preserve">This document contains suggested parameters for imaging various simulated sources with </w:t>
+      <w:r>
+        <w:t xml:space="preserve">Note: These are not necessarily the only, nor the best, parameters for running the algorithm successfully. They were determined via trial-and-error in </w:t>
       </w:r>
       <w:proofErr w:type="spellStart"/>
       <w:r>
-        <w:rPr>
-          <w:rFonts w:ascii="Times New Roman" w:hAnsi="Times New Roman" w:cs="Times New Roman"/>
-        </w:rPr>
-        <w:t>COSIpy’s</w:t>
+        <w:t>COSIpy</w:t>
       </w:r>
       <w:proofErr w:type="spellEnd"/>
       <w:r>
-        <w:rPr>
-          <w:rFonts w:ascii="Times New Roman" w:hAnsi="Times New Roman" w:cs="Times New Roman"/>
-        </w:rPr>
-        <w:t xml:space="preserve"> Richardson-Lucy deconvolution algorithm. </w:t>
+        <w:t xml:space="preserve"> development and are included here for reference.</w:t>
       </w:r>
     </w:p>
+    <w:p/>
     <w:p>
-      <w:pPr>
-        <w:rPr>
-          <w:rFonts w:ascii="Times New Roman" w:hAnsi="Times New Roman" w:cs="Times New Roman"/>
-        </w:rPr>
-      </w:pPr>
+      <w:r>
+        <w:t>Furthermore, this is not an exhaustive list of tests! Users should feel free to try imaging only the Crab, only Cygnus X-1, or combining the Crab Nebula with the 511 keV emission, for example. One can use this table as a guide for further study.</w:t>
+      </w:r>
+      <w:r>
+        <w:t xml:space="preserve"> Another possibility is to test the imaging with different response simulations, e.g. how do all combined sources appear using the 1809 keV response as opposed to the continuum response?</w:t>
+      </w:r>
     </w:p>
+    <w:p/>
     <w:p>
-      <w:pPr>
-        <w:rPr>
-          <w:rFonts w:ascii="Times New Roman" w:hAnsi="Times New Roman" w:cs="Times New Roman"/>
-        </w:rPr>
-      </w:pPr>
-      <w:r>
-        <w:rPr>
-          <w:rFonts w:ascii="Times New Roman" w:hAnsi="Times New Roman" w:cs="Times New Roman"/>
-        </w:rPr>
-        <w:t xml:space="preserve">Note: These are not necessarily the only, nor the best, parameters for running the algorithm successfully. They were determined via trial-and-error in </w:t>
-      </w:r>
-      <w:proofErr w:type="spellStart"/>
-      <w:r>
-        <w:rPr>
-          <w:rFonts w:ascii="Times New Roman" w:hAnsi="Times New Roman" w:cs="Times New Roman"/>
-        </w:rPr>
-        <w:t>COSIpy</w:t>
-      </w:r>
-      <w:proofErr w:type="spellEnd"/>
-      <w:r>
-        <w:rPr>
-          <w:rFonts w:ascii="Times New Roman" w:hAnsi="Times New Roman" w:cs="Times New Roman"/>
-        </w:rPr>
-        <w:t xml:space="preserve"> development and are included here for reference.</w:t>
+      <w:r>
+        <w:t xml:space="preserve">The point sources, 511 keV, and </w:t>
+      </w:r>
+      <w:r>
+        <w:rPr>
+          <w:vertAlign w:val="superscript"/>
+        </w:rPr>
+        <w:t>26</w:t>
+      </w:r>
+      <w:r>
+        <w:t>Al sources below are understood to be simulated at 10x their true fluxes. The Ling BG is scaled to the observed background during the 2016 flight.</w:t>
       </w:r>
     </w:p>
+    <w:p/>
     <w:p>
-      <w:pPr>
-        <w:rPr>
-          <w:rFonts w:ascii="Times New Roman" w:hAnsi="Times New Roman" w:cs="Times New Roman"/>
-        </w:rPr>
-      </w:pPr>
+      <w:r>
+        <w:t xml:space="preserve">“All combined sources” = point sources + 511 keV + </w:t>
+      </w:r>
+      <w:r>
+        <w:rPr>
+          <w:vertAlign w:val="superscript"/>
+        </w:rPr>
+        <w:t>26</w:t>
+      </w:r>
+      <w:r>
+        <w:t>Al simulations</w:t>
+      </w:r>
     </w:p>
-    <w:p>
-      <w:pPr>
-        <w:rPr>
-          <w:rFonts w:ascii="Times New Roman" w:hAnsi="Times New Roman" w:cs="Times New Roman"/>
-        </w:rPr>
-      </w:pPr>
-      <w:r>
-        <w:rPr>
-          <w:rFonts w:ascii="Times New Roman" w:hAnsi="Times New Roman" w:cs="Times New Roman"/>
-        </w:rPr>
-        <w:t>Furthermore, this is not an exhaustive list of tests! Users should feel free to try imaging only the Crab, only Cygnus X-1, or combining the Crab Nebula with the 511 keV emission, for example. One can use this table as a guide for further study.</w:t>
-      </w:r>
-    </w:p>
-    <w:p>
-      <w:pPr>
-        <w:rPr>
-          <w:rFonts w:ascii="Times New Roman" w:hAnsi="Times New Roman" w:cs="Times New Roman"/>
-        </w:rPr>
-      </w:pPr>
-    </w:p>
-    <w:p>
-      <w:pPr>
-        <w:rPr>
-          <w:rFonts w:ascii="Times New Roman" w:hAnsi="Times New Roman" w:cs="Times New Roman"/>
-        </w:rPr>
-      </w:pPr>
-      <w:r>
-        <w:rPr>
-          <w:rFonts w:ascii="Times New Roman" w:hAnsi="Times New Roman" w:cs="Times New Roman"/>
-        </w:rPr>
-        <w:t xml:space="preserve">The point sources, 511 keV, and </w:t>
-      </w:r>
-      <w:r>
-        <w:rPr>
-          <w:rFonts w:ascii="Times New Roman" w:hAnsi="Times New Roman" w:cs="Times New Roman"/>
-          <w:vertAlign w:val="superscript"/>
-        </w:rPr>
-        <w:t>26</w:t>
-      </w:r>
-      <w:r>
-        <w:rPr>
-          <w:rFonts w:ascii="Times New Roman" w:hAnsi="Times New Roman" w:cs="Times New Roman"/>
-        </w:rPr>
-        <w:t>Al sources below are understood to be simulated at 10x their true fluxes. The Ling BG is scaled to the observed background during the 2016 flight.</w:t>
-      </w:r>
-    </w:p>
-    <w:p>
-      <w:pPr>
-        <w:rPr>
-          <w:rFonts w:ascii="Times New Roman" w:hAnsi="Times New Roman" w:cs="Times New Roman"/>
-        </w:rPr>
-      </w:pPr>
-    </w:p>
-    <w:p>
-      <w:pPr>
-        <w:rPr>
-          <w:rFonts w:ascii="Times New Roman" w:hAnsi="Times New Roman" w:cs="Times New Roman"/>
-        </w:rPr>
-      </w:pPr>
-      <w:r>
-        <w:rPr>
-          <w:rFonts w:ascii="Times New Roman" w:hAnsi="Times New Roman" w:cs="Times New Roman"/>
-        </w:rPr>
-        <w:t xml:space="preserve">“All combined sources” = point sources + 511 keV + </w:t>
-      </w:r>
-      <w:r>
-        <w:rPr>
-          <w:rFonts w:ascii="Times New Roman" w:hAnsi="Times New Roman" w:cs="Times New Roman"/>
-          <w:vertAlign w:val="superscript"/>
-        </w:rPr>
-        <w:t>26</w:t>
-      </w:r>
-      <w:r>
-        <w:rPr>
-          <w:rFonts w:ascii="Times New Roman" w:hAnsi="Times New Roman" w:cs="Times New Roman"/>
-        </w:rPr>
-        <w:t>Al simulations</w:t>
-      </w:r>
-    </w:p>
-    <w:p>
-      <w:pPr>
-        <w:rPr>
-          <w:rFonts w:ascii="Times New Roman" w:hAnsi="Times New Roman" w:cs="Times New Roman"/>
-        </w:rPr>
-      </w:pPr>
-    </w:p>
+    <w:p/>
     <w:tbl>
       <w:tblPr>
         <w:tblStyle w:val="TableGrid"/>
@@ -211,13 +114,7 @@
           <w:tcPr>
             <w:tcW w:w="3865" w:type="dxa"/>
           </w:tcPr>
-          <w:p>
-            <w:pPr>
-              <w:rPr>
-                <w:rFonts w:ascii="Times New Roman" w:hAnsi="Times New Roman" w:cs="Times New Roman"/>
-              </w:rPr>
-            </w:pPr>
-          </w:p>
+          <w:p/>
         </w:tc>
         <w:tc>
           <w:tcPr>
@@ -226,15 +123,9 @@
           <w:p>
             <w:pPr>
               <w:jc w:val="center"/>
-              <w:rPr>
-                <w:rFonts w:ascii="Times New Roman" w:hAnsi="Times New Roman" w:cs="Times New Roman"/>
-              </w:rPr>
             </w:pPr>
             <w:proofErr w:type="spellStart"/>
             <w:r>
-              <w:rPr>
-                <w:rFonts w:ascii="Times New Roman" w:hAnsi="Times New Roman" w:cs="Times New Roman"/>
-              </w:rPr>
               <w:t>fitted_bg</w:t>
             </w:r>
             <w:proofErr w:type="spellEnd"/>
@@ -247,15 +138,9 @@
           <w:p>
             <w:pPr>
               <w:jc w:val="center"/>
-              <w:rPr>
-                <w:rFonts w:ascii="Times New Roman" w:hAnsi="Times New Roman" w:cs="Times New Roman"/>
-              </w:rPr>
             </w:pPr>
             <w:proofErr w:type="spellStart"/>
             <w:r>
-              <w:rPr>
-                <w:rFonts w:ascii="Times New Roman" w:hAnsi="Times New Roman" w:cs="Times New Roman"/>
-              </w:rPr>
               <w:t>map_init</w:t>
             </w:r>
             <w:proofErr w:type="spellEnd"/>
@@ -268,14 +153,8 @@
           <w:p>
             <w:pPr>
               <w:jc w:val="center"/>
-              <w:rPr>
-                <w:rFonts w:ascii="Times New Roman" w:hAnsi="Times New Roman" w:cs="Times New Roman"/>
-              </w:rPr>
-            </w:pPr>
-            <w:r>
-              <w:rPr>
-                <w:rFonts w:ascii="Times New Roman" w:hAnsi="Times New Roman" w:cs="Times New Roman"/>
-              </w:rPr>
+            </w:pPr>
+            <w:r>
               <w:t>iterations</w:t>
             </w:r>
           </w:p>
@@ -287,15 +166,9 @@
           <w:p>
             <w:pPr>
               <w:jc w:val="center"/>
-              <w:rPr>
-                <w:rFonts w:ascii="Times New Roman" w:hAnsi="Times New Roman" w:cs="Times New Roman"/>
-              </w:rPr>
             </w:pPr>
             <w:proofErr w:type="spellStart"/>
             <w:r>
-              <w:rPr>
-                <w:rFonts w:ascii="Times New Roman" w:hAnsi="Times New Roman" w:cs="Times New Roman"/>
-              </w:rPr>
               <w:t>afl_scl</w:t>
             </w:r>
             <w:proofErr w:type="spellEnd"/>
@@ -308,36 +181,21 @@
             <w:tcW w:w="3865" w:type="dxa"/>
           </w:tcPr>
           <w:p>
-            <w:pPr>
+            <w:r>
+              <w:t xml:space="preserve">Point </w:t>
+            </w:r>
+            <w:proofErr w:type="spellStart"/>
+            <w:r>
+              <w:t>sources</w:t>
+            </w:r>
+            <w:r>
               <w:rPr>
-                <w:rFonts w:ascii="Times New Roman" w:hAnsi="Times New Roman" w:cs="Times New Roman"/>
-              </w:rPr>
-            </w:pPr>
-            <w:r>
-              <w:rPr>
-                <w:rFonts w:ascii="Times New Roman" w:hAnsi="Times New Roman" w:cs="Times New Roman"/>
-              </w:rPr>
-              <w:t xml:space="preserve">Point </w:t>
-            </w:r>
-            <w:proofErr w:type="spellStart"/>
-            <w:r>
-              <w:rPr>
-                <w:rFonts w:ascii="Times New Roman" w:hAnsi="Times New Roman" w:cs="Times New Roman"/>
-              </w:rPr>
-              <w:t>sources</w:t>
-            </w:r>
-            <w:r>
-              <w:rPr>
-                <w:rFonts w:ascii="Times New Roman" w:hAnsi="Times New Roman" w:cs="Times New Roman"/>
                 <w:vertAlign w:val="superscript"/>
               </w:rPr>
               <w:t>a</w:t>
             </w:r>
             <w:proofErr w:type="spellEnd"/>
             <w:r>
-              <w:rPr>
-                <w:rFonts w:ascii="Times New Roman" w:hAnsi="Times New Roman" w:cs="Times New Roman"/>
-              </w:rPr>
               <w:t xml:space="preserve"> </w:t>
             </w:r>
           </w:p>
@@ -349,14 +207,8 @@
           <w:p>
             <w:pPr>
               <w:jc w:val="center"/>
-              <w:rPr>
-                <w:rFonts w:ascii="Times New Roman" w:hAnsi="Times New Roman" w:cs="Times New Roman"/>
-              </w:rPr>
-            </w:pPr>
-            <w:r>
-              <w:rPr>
-                <w:rFonts w:ascii="Times New Roman" w:hAnsi="Times New Roman" w:cs="Times New Roman"/>
-              </w:rPr>
+            </w:pPr>
+            <w:r>
               <w:t>1E-6</w:t>
             </w:r>
           </w:p>
@@ -368,14 +220,8 @@
           <w:p>
             <w:pPr>
               <w:jc w:val="center"/>
-              <w:rPr>
-                <w:rFonts w:ascii="Times New Roman" w:hAnsi="Times New Roman" w:cs="Times New Roman"/>
-              </w:rPr>
-            </w:pPr>
-            <w:r>
-              <w:rPr>
-                <w:rFonts w:ascii="Times New Roman" w:hAnsi="Times New Roman" w:cs="Times New Roman"/>
-              </w:rPr>
+            </w:pPr>
+            <w:r>
               <w:t>1.0</w:t>
             </w:r>
           </w:p>
@@ -387,14 +233,8 @@
           <w:p>
             <w:pPr>
               <w:jc w:val="center"/>
-              <w:rPr>
-                <w:rFonts w:ascii="Times New Roman" w:hAnsi="Times New Roman" w:cs="Times New Roman"/>
-              </w:rPr>
-            </w:pPr>
-            <w:r>
-              <w:rPr>
-                <w:rFonts w:ascii="Times New Roman" w:hAnsi="Times New Roman" w:cs="Times New Roman"/>
-              </w:rPr>
+            </w:pPr>
+            <w:r>
               <w:t>150</w:t>
             </w:r>
           </w:p>
@@ -406,14 +246,8 @@
           <w:p>
             <w:pPr>
               <w:jc w:val="center"/>
-              <w:rPr>
-                <w:rFonts w:ascii="Times New Roman" w:hAnsi="Times New Roman" w:cs="Times New Roman"/>
-              </w:rPr>
-            </w:pPr>
-            <w:r>
-              <w:rPr>
-                <w:rFonts w:ascii="Times New Roman" w:hAnsi="Times New Roman" w:cs="Times New Roman"/>
-              </w:rPr>
+            </w:pPr>
+            <w:r>
               <w:t>2000</w:t>
             </w:r>
           </w:p>
@@ -427,26 +261,18 @@
           <w:p>
             <w:pPr>
               <w:rPr>
-                <w:rFonts w:ascii="Times New Roman" w:hAnsi="Times New Roman" w:cs="Times New Roman"/>
                 <w:vertAlign w:val="superscript"/>
               </w:rPr>
             </w:pPr>
             <w:r>
+              <w:t xml:space="preserve">Point sources + Ling </w:t>
+            </w:r>
+            <w:proofErr w:type="spellStart"/>
+            <w:r>
+              <w:t>BG</w:t>
+            </w:r>
+            <w:r>
               <w:rPr>
-                <w:rFonts w:ascii="Times New Roman" w:hAnsi="Times New Roman" w:cs="Times New Roman"/>
-              </w:rPr>
-              <w:t xml:space="preserve">Point sources + Ling </w:t>
-            </w:r>
-            <w:proofErr w:type="spellStart"/>
-            <w:r>
-              <w:rPr>
-                <w:rFonts w:ascii="Times New Roman" w:hAnsi="Times New Roman" w:cs="Times New Roman"/>
-              </w:rPr>
-              <w:t>BG</w:t>
-            </w:r>
-            <w:r>
-              <w:rPr>
-                <w:rFonts w:ascii="Times New Roman" w:hAnsi="Times New Roman" w:cs="Times New Roman"/>
                 <w:vertAlign w:val="superscript"/>
               </w:rPr>
               <w:t>a</w:t>
@@ -461,14 +287,8 @@
           <w:p>
             <w:pPr>
               <w:jc w:val="center"/>
-              <w:rPr>
-                <w:rFonts w:ascii="Times New Roman" w:hAnsi="Times New Roman" w:cs="Times New Roman"/>
-              </w:rPr>
-            </w:pPr>
-            <w:r>
-              <w:rPr>
-                <w:rFonts w:ascii="Times New Roman" w:hAnsi="Times New Roman" w:cs="Times New Roman"/>
-              </w:rPr>
+            </w:pPr>
+            <w:r>
               <w:t>0.9</w:t>
             </w:r>
           </w:p>
@@ -480,14 +300,8 @@
           <w:p>
             <w:pPr>
               <w:jc w:val="center"/>
-              <w:rPr>
-                <w:rFonts w:ascii="Times New Roman" w:hAnsi="Times New Roman" w:cs="Times New Roman"/>
-              </w:rPr>
-            </w:pPr>
-            <w:r>
-              <w:rPr>
-                <w:rFonts w:ascii="Times New Roman" w:hAnsi="Times New Roman" w:cs="Times New Roman"/>
-              </w:rPr>
+            </w:pPr>
+            <w:r>
               <w:t>0.01</w:t>
             </w:r>
           </w:p>
@@ -499,14 +313,8 @@
           <w:p>
             <w:pPr>
               <w:jc w:val="center"/>
-              <w:rPr>
-                <w:rFonts w:ascii="Times New Roman" w:hAnsi="Times New Roman" w:cs="Times New Roman"/>
-              </w:rPr>
-            </w:pPr>
-            <w:r>
-              <w:rPr>
-                <w:rFonts w:ascii="Times New Roman" w:hAnsi="Times New Roman" w:cs="Times New Roman"/>
-              </w:rPr>
+            </w:pPr>
+            <w:r>
               <w:t>150</w:t>
             </w:r>
           </w:p>
@@ -518,14 +326,8 @@
           <w:p>
             <w:pPr>
               <w:jc w:val="center"/>
-              <w:rPr>
-                <w:rFonts w:ascii="Times New Roman" w:hAnsi="Times New Roman" w:cs="Times New Roman"/>
-              </w:rPr>
-            </w:pPr>
-            <w:r>
-              <w:rPr>
-                <w:rFonts w:ascii="Times New Roman" w:hAnsi="Times New Roman" w:cs="Times New Roman"/>
-              </w:rPr>
+            </w:pPr>
+            <w:r>
               <w:t>2000</w:t>
             </w:r>
           </w:p>
@@ -539,26 +341,18 @@
           <w:p>
             <w:pPr>
               <w:rPr>
-                <w:rFonts w:ascii="Times New Roman" w:hAnsi="Times New Roman" w:cs="Times New Roman"/>
                 <w:vertAlign w:val="superscript"/>
               </w:rPr>
             </w:pPr>
             <w:r>
+              <w:t xml:space="preserve">511 </w:t>
+            </w:r>
+            <w:proofErr w:type="spellStart"/>
+            <w:r>
+              <w:t>keV</w:t>
+            </w:r>
+            <w:r>
               <w:rPr>
-                <w:rFonts w:ascii="Times New Roman" w:hAnsi="Times New Roman" w:cs="Times New Roman"/>
-              </w:rPr>
-              <w:t xml:space="preserve">511 </w:t>
-            </w:r>
-            <w:proofErr w:type="spellStart"/>
-            <w:r>
-              <w:rPr>
-                <w:rFonts w:ascii="Times New Roman" w:hAnsi="Times New Roman" w:cs="Times New Roman"/>
-              </w:rPr>
-              <w:t>keV</w:t>
-            </w:r>
-            <w:r>
-              <w:rPr>
-                <w:rFonts w:ascii="Times New Roman" w:hAnsi="Times New Roman" w:cs="Times New Roman"/>
                 <w:vertAlign w:val="superscript"/>
               </w:rPr>
               <w:t>b</w:t>
@@ -573,14 +367,8 @@
           <w:p>
             <w:pPr>
               <w:jc w:val="center"/>
-              <w:rPr>
-                <w:rFonts w:ascii="Times New Roman" w:hAnsi="Times New Roman" w:cs="Times New Roman"/>
-              </w:rPr>
-            </w:pPr>
-            <w:r>
-              <w:rPr>
-                <w:rFonts w:ascii="Times New Roman" w:hAnsi="Times New Roman" w:cs="Times New Roman"/>
-              </w:rPr>
+            </w:pPr>
+            <w:r>
               <w:t>1E-6</w:t>
             </w:r>
           </w:p>
@@ -592,14 +380,8 @@
           <w:p>
             <w:pPr>
               <w:jc w:val="center"/>
-              <w:rPr>
-                <w:rFonts w:ascii="Times New Roman" w:hAnsi="Times New Roman" w:cs="Times New Roman"/>
-              </w:rPr>
-            </w:pPr>
-            <w:r>
-              <w:rPr>
-                <w:rFonts w:ascii="Times New Roman" w:hAnsi="Times New Roman" w:cs="Times New Roman"/>
-              </w:rPr>
+            </w:pPr>
+            <w:r>
               <w:t>0.01</w:t>
             </w:r>
           </w:p>
@@ -611,14 +393,8 @@
           <w:p>
             <w:pPr>
               <w:jc w:val="center"/>
-              <w:rPr>
-                <w:rFonts w:ascii="Times New Roman" w:hAnsi="Times New Roman" w:cs="Times New Roman"/>
-              </w:rPr>
-            </w:pPr>
-            <w:r>
-              <w:rPr>
-                <w:rFonts w:ascii="Times New Roman" w:hAnsi="Times New Roman" w:cs="Times New Roman"/>
-              </w:rPr>
+            </w:pPr>
+            <w:r>
               <w:t>150</w:t>
             </w:r>
           </w:p>
@@ -630,14 +406,8 @@
           <w:p>
             <w:pPr>
               <w:jc w:val="center"/>
-              <w:rPr>
-                <w:rFonts w:ascii="Times New Roman" w:hAnsi="Times New Roman" w:cs="Times New Roman"/>
-              </w:rPr>
-            </w:pPr>
-            <w:r>
-              <w:rPr>
-                <w:rFonts w:ascii="Times New Roman" w:hAnsi="Times New Roman" w:cs="Times New Roman"/>
-              </w:rPr>
+            </w:pPr>
+            <w:r>
               <w:t>1000</w:t>
             </w:r>
           </w:p>
@@ -651,26 +421,18 @@
           <w:p>
             <w:pPr>
               <w:rPr>
-                <w:rFonts w:ascii="Times New Roman" w:hAnsi="Times New Roman" w:cs="Times New Roman"/>
                 <w:vertAlign w:val="superscript"/>
               </w:rPr>
             </w:pPr>
             <w:r>
+              <w:t xml:space="preserve">511 keV + Ling </w:t>
+            </w:r>
+            <w:proofErr w:type="spellStart"/>
+            <w:r>
+              <w:t>BG</w:t>
+            </w:r>
+            <w:r>
               <w:rPr>
-                <w:rFonts w:ascii="Times New Roman" w:hAnsi="Times New Roman" w:cs="Times New Roman"/>
-              </w:rPr>
-              <w:t xml:space="preserve">511 keV + Ling </w:t>
-            </w:r>
-            <w:proofErr w:type="spellStart"/>
-            <w:r>
-              <w:rPr>
-                <w:rFonts w:ascii="Times New Roman" w:hAnsi="Times New Roman" w:cs="Times New Roman"/>
-              </w:rPr>
-              <w:t>BG</w:t>
-            </w:r>
-            <w:r>
-              <w:rPr>
-                <w:rFonts w:ascii="Times New Roman" w:hAnsi="Times New Roman" w:cs="Times New Roman"/>
                 <w:vertAlign w:val="superscript"/>
               </w:rPr>
               <w:t>b</w:t>
@@ -685,14 +447,8 @@
           <w:p>
             <w:pPr>
               <w:jc w:val="center"/>
-              <w:rPr>
-                <w:rFonts w:ascii="Times New Roman" w:hAnsi="Times New Roman" w:cs="Times New Roman"/>
-              </w:rPr>
-            </w:pPr>
-            <w:r>
-              <w:rPr>
-                <w:rFonts w:ascii="Times New Roman" w:hAnsi="Times New Roman" w:cs="Times New Roman"/>
-              </w:rPr>
+            </w:pPr>
+            <w:r>
               <w:t>0.99</w:t>
             </w:r>
           </w:p>
@@ -704,14 +460,8 @@
           <w:p>
             <w:pPr>
               <w:jc w:val="center"/>
-              <w:rPr>
-                <w:rFonts w:ascii="Times New Roman" w:hAnsi="Times New Roman" w:cs="Times New Roman"/>
-              </w:rPr>
-            </w:pPr>
-            <w:r>
-              <w:rPr>
-                <w:rFonts w:ascii="Times New Roman" w:hAnsi="Times New Roman" w:cs="Times New Roman"/>
-              </w:rPr>
+            </w:pPr>
+            <w:r>
               <w:t>0.01</w:t>
             </w:r>
           </w:p>
@@ -723,14 +473,8 @@
           <w:p>
             <w:pPr>
               <w:jc w:val="center"/>
-              <w:rPr>
-                <w:rFonts w:ascii="Times New Roman" w:hAnsi="Times New Roman" w:cs="Times New Roman"/>
-              </w:rPr>
-            </w:pPr>
-            <w:r>
-              <w:rPr>
-                <w:rFonts w:ascii="Times New Roman" w:hAnsi="Times New Roman" w:cs="Times New Roman"/>
-              </w:rPr>
+            </w:pPr>
+            <w:r>
               <w:t>150</w:t>
             </w:r>
           </w:p>
@@ -742,14 +486,8 @@
           <w:p>
             <w:pPr>
               <w:jc w:val="center"/>
-              <w:rPr>
-                <w:rFonts w:ascii="Times New Roman" w:hAnsi="Times New Roman" w:cs="Times New Roman"/>
-              </w:rPr>
-            </w:pPr>
-            <w:r>
-              <w:rPr>
-                <w:rFonts w:ascii="Times New Roman" w:hAnsi="Times New Roman" w:cs="Times New Roman"/>
-              </w:rPr>
+            </w:pPr>
+            <w:r>
               <w:t>1000</w:t>
             </w:r>
           </w:p>
@@ -763,26 +501,20 @@
           <w:p>
             <w:pPr>
               <w:rPr>
-                <w:rFonts w:ascii="Times New Roman" w:hAnsi="Times New Roman" w:cs="Times New Roman"/>
                 <w:vertAlign w:val="superscript"/>
               </w:rPr>
             </w:pPr>
             <w:r>
               <w:rPr>
-                <w:rFonts w:ascii="Times New Roman" w:hAnsi="Times New Roman" w:cs="Times New Roman"/>
                 <w:vertAlign w:val="superscript"/>
               </w:rPr>
               <w:t>26</w:t>
             </w:r>
             <w:r>
+              <w:t>Al</w:t>
+            </w:r>
+            <w:r>
               <w:rPr>
-                <w:rFonts w:ascii="Times New Roman" w:hAnsi="Times New Roman" w:cs="Times New Roman"/>
-              </w:rPr>
-              <w:t>Al</w:t>
-            </w:r>
-            <w:r>
-              <w:rPr>
-                <w:rFonts w:ascii="Times New Roman" w:hAnsi="Times New Roman" w:cs="Times New Roman"/>
                 <w:vertAlign w:val="superscript"/>
               </w:rPr>
               <w:t>c</w:t>
@@ -796,14 +528,8 @@
           <w:p>
             <w:pPr>
               <w:jc w:val="center"/>
-              <w:rPr>
-                <w:rFonts w:ascii="Times New Roman" w:hAnsi="Times New Roman" w:cs="Times New Roman"/>
-              </w:rPr>
-            </w:pPr>
-            <w:r>
-              <w:rPr>
-                <w:rFonts w:ascii="Times New Roman" w:hAnsi="Times New Roman" w:cs="Times New Roman"/>
-              </w:rPr>
+            </w:pPr>
+            <w:r>
               <w:t>1E-6</w:t>
             </w:r>
           </w:p>
@@ -815,14 +541,8 @@
           <w:p>
             <w:pPr>
               <w:jc w:val="center"/>
-              <w:rPr>
-                <w:rFonts w:ascii="Times New Roman" w:hAnsi="Times New Roman" w:cs="Times New Roman"/>
-              </w:rPr>
-            </w:pPr>
-            <w:r>
-              <w:rPr>
-                <w:rFonts w:ascii="Times New Roman" w:hAnsi="Times New Roman" w:cs="Times New Roman"/>
-              </w:rPr>
+            </w:pPr>
+            <w:r>
               <w:t>0.1</w:t>
             </w:r>
           </w:p>
@@ -834,14 +554,8 @@
           <w:p>
             <w:pPr>
               <w:jc w:val="center"/>
-              <w:rPr>
-                <w:rFonts w:ascii="Times New Roman" w:hAnsi="Times New Roman" w:cs="Times New Roman"/>
-              </w:rPr>
-            </w:pPr>
-            <w:r>
-              <w:rPr>
-                <w:rFonts w:ascii="Times New Roman" w:hAnsi="Times New Roman" w:cs="Times New Roman"/>
-              </w:rPr>
+            </w:pPr>
+            <w:r>
               <w:t>150*</w:t>
             </w:r>
           </w:p>
@@ -853,14 +567,8 @@
           <w:p>
             <w:pPr>
               <w:jc w:val="center"/>
-              <w:rPr>
-                <w:rFonts w:ascii="Times New Roman" w:hAnsi="Times New Roman" w:cs="Times New Roman"/>
-              </w:rPr>
-            </w:pPr>
-            <w:r>
-              <w:rPr>
-                <w:rFonts w:ascii="Times New Roman" w:hAnsi="Times New Roman" w:cs="Times New Roman"/>
-              </w:rPr>
+            </w:pPr>
+            <w:r>
               <w:t>2000</w:t>
             </w:r>
           </w:p>
@@ -874,33 +582,24 @@
           <w:p>
             <w:pPr>
               <w:rPr>
-                <w:rFonts w:ascii="Times New Roman" w:hAnsi="Times New Roman" w:cs="Times New Roman"/>
                 <w:vertAlign w:val="superscript"/>
               </w:rPr>
             </w:pPr>
             <w:r>
               <w:rPr>
-                <w:rFonts w:ascii="Times New Roman" w:hAnsi="Times New Roman" w:cs="Times New Roman"/>
                 <w:vertAlign w:val="superscript"/>
               </w:rPr>
               <w:t>26</w:t>
             </w:r>
             <w:r>
+              <w:t xml:space="preserve">Al + Ling </w:t>
+            </w:r>
+            <w:proofErr w:type="spellStart"/>
+            <w:r>
+              <w:t>BG</w:t>
+            </w:r>
+            <w:r>
               <w:rPr>
-                <w:rFonts w:ascii="Times New Roman" w:hAnsi="Times New Roman" w:cs="Times New Roman"/>
-              </w:rPr>
-              <w:t xml:space="preserve">Al + Ling </w:t>
-            </w:r>
-            <w:proofErr w:type="spellStart"/>
-            <w:r>
-              <w:rPr>
-                <w:rFonts w:ascii="Times New Roman" w:hAnsi="Times New Roman" w:cs="Times New Roman"/>
-              </w:rPr>
-              <w:t>BG</w:t>
-            </w:r>
-            <w:r>
-              <w:rPr>
-                <w:rFonts w:ascii="Times New Roman" w:hAnsi="Times New Roman" w:cs="Times New Roman"/>
                 <w:vertAlign w:val="superscript"/>
               </w:rPr>
               <w:t>c</w:t>
@@ -915,14 +614,8 @@
           <w:p>
             <w:pPr>
               <w:jc w:val="center"/>
-              <w:rPr>
-                <w:rFonts w:ascii="Times New Roman" w:hAnsi="Times New Roman" w:cs="Times New Roman"/>
-              </w:rPr>
-            </w:pPr>
-            <w:r>
-              <w:rPr>
-                <w:rFonts w:ascii="Times New Roman" w:hAnsi="Times New Roman" w:cs="Times New Roman"/>
-              </w:rPr>
+            </w:pPr>
+            <w:r>
               <w:t>0.9</w:t>
             </w:r>
           </w:p>
@@ -934,14 +627,8 @@
           <w:p>
             <w:pPr>
               <w:jc w:val="center"/>
-              <w:rPr>
-                <w:rFonts w:ascii="Times New Roman" w:hAnsi="Times New Roman" w:cs="Times New Roman"/>
-              </w:rPr>
-            </w:pPr>
-            <w:r>
-              <w:rPr>
-                <w:rFonts w:ascii="Times New Roman" w:hAnsi="Times New Roman" w:cs="Times New Roman"/>
-              </w:rPr>
+            </w:pPr>
+            <w:r>
               <w:t>0.01</w:t>
             </w:r>
           </w:p>
@@ -953,14 +640,8 @@
           <w:p>
             <w:pPr>
               <w:jc w:val="center"/>
-              <w:rPr>
-                <w:rFonts w:ascii="Times New Roman" w:hAnsi="Times New Roman" w:cs="Times New Roman"/>
-              </w:rPr>
-            </w:pPr>
-            <w:r>
-              <w:rPr>
-                <w:rFonts w:ascii="Times New Roman" w:hAnsi="Times New Roman" w:cs="Times New Roman"/>
-              </w:rPr>
+            </w:pPr>
+            <w:r>
               <w:t>150</w:t>
             </w:r>
           </w:p>
@@ -972,14 +653,8 @@
           <w:p>
             <w:pPr>
               <w:jc w:val="center"/>
-              <w:rPr>
-                <w:rFonts w:ascii="Times New Roman" w:hAnsi="Times New Roman" w:cs="Times New Roman"/>
-              </w:rPr>
-            </w:pPr>
-            <w:r>
-              <w:rPr>
-                <w:rFonts w:ascii="Times New Roman" w:hAnsi="Times New Roman" w:cs="Times New Roman"/>
-              </w:rPr>
+            </w:pPr>
+            <w:r>
               <w:t>2000</w:t>
             </w:r>
           </w:p>
@@ -993,26 +668,18 @@
           <w:p>
             <w:pPr>
               <w:rPr>
-                <w:rFonts w:ascii="Times New Roman" w:hAnsi="Times New Roman" w:cs="Times New Roman"/>
                 <w:vertAlign w:val="superscript"/>
               </w:rPr>
             </w:pPr>
             <w:r>
+              <w:t xml:space="preserve">All combined </w:t>
+            </w:r>
+            <w:proofErr w:type="spellStart"/>
+            <w:r>
+              <w:t>sources</w:t>
+            </w:r>
+            <w:r>
               <w:rPr>
-                <w:rFonts w:ascii="Times New Roman" w:hAnsi="Times New Roman" w:cs="Times New Roman"/>
-              </w:rPr>
-              <w:t xml:space="preserve">All combined </w:t>
-            </w:r>
-            <w:proofErr w:type="spellStart"/>
-            <w:r>
-              <w:rPr>
-                <w:rFonts w:ascii="Times New Roman" w:hAnsi="Times New Roman" w:cs="Times New Roman"/>
-              </w:rPr>
-              <w:t>sources</w:t>
-            </w:r>
-            <w:r>
-              <w:rPr>
-                <w:rFonts w:ascii="Times New Roman" w:hAnsi="Times New Roman" w:cs="Times New Roman"/>
                 <w:vertAlign w:val="superscript"/>
               </w:rPr>
               <w:t>a</w:t>
@@ -1027,14 +694,8 @@
           <w:p>
             <w:pPr>
               <w:jc w:val="center"/>
-              <w:rPr>
-                <w:rFonts w:ascii="Times New Roman" w:hAnsi="Times New Roman" w:cs="Times New Roman"/>
-              </w:rPr>
-            </w:pPr>
-            <w:r>
-              <w:rPr>
-                <w:rFonts w:ascii="Times New Roman" w:hAnsi="Times New Roman" w:cs="Times New Roman"/>
-              </w:rPr>
+            </w:pPr>
+            <w:r>
               <w:t>1E-6</w:t>
             </w:r>
           </w:p>
@@ -1046,14 +707,8 @@
           <w:p>
             <w:pPr>
               <w:jc w:val="center"/>
-              <w:rPr>
-                <w:rFonts w:ascii="Times New Roman" w:hAnsi="Times New Roman" w:cs="Times New Roman"/>
-              </w:rPr>
-            </w:pPr>
-            <w:r>
-              <w:rPr>
-                <w:rFonts w:ascii="Times New Roman" w:hAnsi="Times New Roman" w:cs="Times New Roman"/>
-              </w:rPr>
+            </w:pPr>
+            <w:r>
               <w:t>1.0</w:t>
             </w:r>
           </w:p>
@@ -1065,14 +720,8 @@
           <w:p>
             <w:pPr>
               <w:jc w:val="center"/>
-              <w:rPr>
-                <w:rFonts w:ascii="Times New Roman" w:hAnsi="Times New Roman" w:cs="Times New Roman"/>
-              </w:rPr>
-            </w:pPr>
-            <w:r>
-              <w:rPr>
-                <w:rFonts w:ascii="Times New Roman" w:hAnsi="Times New Roman" w:cs="Times New Roman"/>
-              </w:rPr>
+            </w:pPr>
+            <w:r>
               <w:t>150</w:t>
             </w:r>
           </w:p>
@@ -1084,14 +733,8 @@
           <w:p>
             <w:pPr>
               <w:jc w:val="center"/>
-              <w:rPr>
-                <w:rFonts w:ascii="Times New Roman" w:hAnsi="Times New Roman" w:cs="Times New Roman"/>
-              </w:rPr>
-            </w:pPr>
-            <w:r>
-              <w:rPr>
-                <w:rFonts w:ascii="Times New Roman" w:hAnsi="Times New Roman" w:cs="Times New Roman"/>
-              </w:rPr>
+            </w:pPr>
+            <w:r>
               <w:t>1000</w:t>
             </w:r>
           </w:p>
@@ -1105,26 +748,18 @@
           <w:p>
             <w:pPr>
               <w:rPr>
-                <w:rFonts w:ascii="Times New Roman" w:hAnsi="Times New Roman" w:cs="Times New Roman"/>
                 <w:vertAlign w:val="superscript"/>
               </w:rPr>
             </w:pPr>
             <w:r>
+              <w:t xml:space="preserve">All combined sources + Ling </w:t>
+            </w:r>
+            <w:proofErr w:type="spellStart"/>
+            <w:r>
+              <w:t>BG</w:t>
+            </w:r>
+            <w:r>
               <w:rPr>
-                <w:rFonts w:ascii="Times New Roman" w:hAnsi="Times New Roman" w:cs="Times New Roman"/>
-              </w:rPr>
-              <w:t xml:space="preserve">All combined sources + Ling </w:t>
-            </w:r>
-            <w:proofErr w:type="spellStart"/>
-            <w:r>
-              <w:rPr>
-                <w:rFonts w:ascii="Times New Roman" w:hAnsi="Times New Roman" w:cs="Times New Roman"/>
-              </w:rPr>
-              <w:t>BG</w:t>
-            </w:r>
-            <w:r>
-              <w:rPr>
-                <w:rFonts w:ascii="Times New Roman" w:hAnsi="Times New Roman" w:cs="Times New Roman"/>
                 <w:vertAlign w:val="superscript"/>
               </w:rPr>
               <w:t>a</w:t>
@@ -1139,14 +774,8 @@
           <w:p>
             <w:pPr>
               <w:jc w:val="center"/>
-              <w:rPr>
-                <w:rFonts w:ascii="Times New Roman" w:hAnsi="Times New Roman" w:cs="Times New Roman"/>
-              </w:rPr>
-            </w:pPr>
-            <w:r>
-              <w:rPr>
-                <w:rFonts w:ascii="Times New Roman" w:hAnsi="Times New Roman" w:cs="Times New Roman"/>
-              </w:rPr>
+            </w:pPr>
+            <w:r>
               <w:t>0.9</w:t>
             </w:r>
           </w:p>
@@ -1158,14 +787,8 @@
           <w:p>
             <w:pPr>
               <w:jc w:val="center"/>
-              <w:rPr>
-                <w:rFonts w:ascii="Times New Roman" w:hAnsi="Times New Roman" w:cs="Times New Roman"/>
-              </w:rPr>
-            </w:pPr>
-            <w:r>
-              <w:rPr>
-                <w:rFonts w:ascii="Times New Roman" w:hAnsi="Times New Roman" w:cs="Times New Roman"/>
-              </w:rPr>
+            </w:pPr>
+            <w:r>
               <w:t>0.01</w:t>
             </w:r>
           </w:p>
@@ -1177,14 +800,8 @@
           <w:p>
             <w:pPr>
               <w:jc w:val="center"/>
-              <w:rPr>
-                <w:rFonts w:ascii="Times New Roman" w:hAnsi="Times New Roman" w:cs="Times New Roman"/>
-              </w:rPr>
-            </w:pPr>
-            <w:r>
-              <w:rPr>
-                <w:rFonts w:ascii="Times New Roman" w:hAnsi="Times New Roman" w:cs="Times New Roman"/>
-              </w:rPr>
+            </w:pPr>
+            <w:r>
               <w:t>150</w:t>
             </w:r>
           </w:p>
@@ -1196,14 +813,8 @@
           <w:p>
             <w:pPr>
               <w:jc w:val="center"/>
-              <w:rPr>
-                <w:rFonts w:ascii="Times New Roman" w:hAnsi="Times New Roman" w:cs="Times New Roman"/>
-              </w:rPr>
-            </w:pPr>
-            <w:r>
-              <w:rPr>
-                <w:rFonts w:ascii="Times New Roman" w:hAnsi="Times New Roman" w:cs="Times New Roman"/>
-              </w:rPr>
+            </w:pPr>
+            <w:r>
               <w:t>1000</w:t>
             </w:r>
           </w:p>
@@ -1217,26 +828,18 @@
           <w:p>
             <w:pPr>
               <w:rPr>
-                <w:rFonts w:ascii="Times New Roman" w:hAnsi="Times New Roman" w:cs="Times New Roman"/>
                 <w:vertAlign w:val="superscript"/>
               </w:rPr>
             </w:pPr>
             <w:r>
+              <w:t xml:space="preserve">All combined </w:t>
+            </w:r>
+            <w:proofErr w:type="spellStart"/>
+            <w:r>
+              <w:t>sources</w:t>
+            </w:r>
+            <w:r>
               <w:rPr>
-                <w:rFonts w:ascii="Times New Roman" w:hAnsi="Times New Roman" w:cs="Times New Roman"/>
-              </w:rPr>
-              <w:t xml:space="preserve">All combined </w:t>
-            </w:r>
-            <w:proofErr w:type="spellStart"/>
-            <w:r>
-              <w:rPr>
-                <w:rFonts w:ascii="Times New Roman" w:hAnsi="Times New Roman" w:cs="Times New Roman"/>
-              </w:rPr>
-              <w:t>sources</w:t>
-            </w:r>
-            <w:r>
-              <w:rPr>
-                <w:rFonts w:ascii="Times New Roman" w:hAnsi="Times New Roman" w:cs="Times New Roman"/>
                 <w:vertAlign w:val="superscript"/>
               </w:rPr>
               <w:t>b</w:t>
@@ -1251,14 +854,8 @@
           <w:p>
             <w:pPr>
               <w:jc w:val="center"/>
-              <w:rPr>
-                <w:rFonts w:ascii="Times New Roman" w:hAnsi="Times New Roman" w:cs="Times New Roman"/>
-              </w:rPr>
-            </w:pPr>
-            <w:r>
-              <w:rPr>
-                <w:rFonts w:ascii="Times New Roman" w:hAnsi="Times New Roman" w:cs="Times New Roman"/>
-              </w:rPr>
+            </w:pPr>
+            <w:r>
               <w:t>1E-6</w:t>
             </w:r>
           </w:p>
@@ -1270,14 +867,8 @@
           <w:p>
             <w:pPr>
               <w:jc w:val="center"/>
-              <w:rPr>
-                <w:rFonts w:ascii="Times New Roman" w:hAnsi="Times New Roman" w:cs="Times New Roman"/>
-              </w:rPr>
-            </w:pPr>
-            <w:r>
-              <w:rPr>
-                <w:rFonts w:ascii="Times New Roman" w:hAnsi="Times New Roman" w:cs="Times New Roman"/>
-              </w:rPr>
+            </w:pPr>
+            <w:r>
               <w:t>0.01</w:t>
             </w:r>
           </w:p>
@@ -1289,14 +880,8 @@
           <w:p>
             <w:pPr>
               <w:jc w:val="center"/>
-              <w:rPr>
-                <w:rFonts w:ascii="Times New Roman" w:hAnsi="Times New Roman" w:cs="Times New Roman"/>
-              </w:rPr>
-            </w:pPr>
-            <w:r>
-              <w:rPr>
-                <w:rFonts w:ascii="Times New Roman" w:hAnsi="Times New Roman" w:cs="Times New Roman"/>
-              </w:rPr>
+            </w:pPr>
+            <w:r>
               <w:t>150</w:t>
             </w:r>
           </w:p>
@@ -1308,14 +893,8 @@
           <w:p>
             <w:pPr>
               <w:jc w:val="center"/>
-              <w:rPr>
-                <w:rFonts w:ascii="Times New Roman" w:hAnsi="Times New Roman" w:cs="Times New Roman"/>
-              </w:rPr>
-            </w:pPr>
-            <w:r>
-              <w:rPr>
-                <w:rFonts w:ascii="Times New Roman" w:hAnsi="Times New Roman" w:cs="Times New Roman"/>
-              </w:rPr>
+            </w:pPr>
+            <w:r>
               <w:t>2000</w:t>
             </w:r>
           </w:p>
@@ -1329,26 +908,18 @@
           <w:p>
             <w:pPr>
               <w:rPr>
-                <w:rFonts w:ascii="Times New Roman" w:hAnsi="Times New Roman" w:cs="Times New Roman"/>
                 <w:vertAlign w:val="superscript"/>
               </w:rPr>
             </w:pPr>
             <w:r>
+              <w:t xml:space="preserve">All combined sources + Ling </w:t>
+            </w:r>
+            <w:proofErr w:type="spellStart"/>
+            <w:r>
+              <w:t>BG</w:t>
+            </w:r>
+            <w:r>
               <w:rPr>
-                <w:rFonts w:ascii="Times New Roman" w:hAnsi="Times New Roman" w:cs="Times New Roman"/>
-              </w:rPr>
-              <w:t xml:space="preserve">All combined sources + Ling </w:t>
-            </w:r>
-            <w:proofErr w:type="spellStart"/>
-            <w:r>
-              <w:rPr>
-                <w:rFonts w:ascii="Times New Roman" w:hAnsi="Times New Roman" w:cs="Times New Roman"/>
-              </w:rPr>
-              <w:t>BG</w:t>
-            </w:r>
-            <w:r>
-              <w:rPr>
-                <w:rFonts w:ascii="Times New Roman" w:hAnsi="Times New Roman" w:cs="Times New Roman"/>
                 <w:vertAlign w:val="superscript"/>
               </w:rPr>
               <w:t>b</w:t>
@@ -1363,14 +934,8 @@
           <w:p>
             <w:pPr>
               <w:jc w:val="center"/>
-              <w:rPr>
-                <w:rFonts w:ascii="Times New Roman" w:hAnsi="Times New Roman" w:cs="Times New Roman"/>
-              </w:rPr>
-            </w:pPr>
-            <w:r>
-              <w:rPr>
-                <w:rFonts w:ascii="Times New Roman" w:hAnsi="Times New Roman" w:cs="Times New Roman"/>
-              </w:rPr>
+            </w:pPr>
+            <w:r>
               <w:t>0.9</w:t>
             </w:r>
           </w:p>
@@ -1382,14 +947,8 @@
           <w:p>
             <w:pPr>
               <w:jc w:val="center"/>
-              <w:rPr>
-                <w:rFonts w:ascii="Times New Roman" w:hAnsi="Times New Roman" w:cs="Times New Roman"/>
-              </w:rPr>
-            </w:pPr>
-            <w:r>
-              <w:rPr>
-                <w:rFonts w:ascii="Times New Roman" w:hAnsi="Times New Roman" w:cs="Times New Roman"/>
-              </w:rPr>
+            </w:pPr>
+            <w:r>
               <w:t>0.01</w:t>
             </w:r>
           </w:p>
@@ -1401,14 +960,8 @@
           <w:p>
             <w:pPr>
               <w:jc w:val="center"/>
-              <w:rPr>
-                <w:rFonts w:ascii="Times New Roman" w:hAnsi="Times New Roman" w:cs="Times New Roman"/>
-              </w:rPr>
-            </w:pPr>
-            <w:r>
-              <w:rPr>
-                <w:rFonts w:ascii="Times New Roman" w:hAnsi="Times New Roman" w:cs="Times New Roman"/>
-              </w:rPr>
+            </w:pPr>
+            <w:r>
               <w:t>150</w:t>
             </w:r>
           </w:p>
@@ -1420,14 +973,8 @@
           <w:p>
             <w:pPr>
               <w:jc w:val="center"/>
-              <w:rPr>
-                <w:rFonts w:ascii="Times New Roman" w:hAnsi="Times New Roman" w:cs="Times New Roman"/>
-              </w:rPr>
-            </w:pPr>
-            <w:r>
-              <w:rPr>
-                <w:rFonts w:ascii="Times New Roman" w:hAnsi="Times New Roman" w:cs="Times New Roman"/>
-              </w:rPr>
+            </w:pPr>
+            <w:r>
               <w:t>1000</w:t>
             </w:r>
           </w:p>
@@ -1441,26 +988,18 @@
           <w:p>
             <w:pPr>
               <w:rPr>
-                <w:rFonts w:ascii="Times New Roman" w:hAnsi="Times New Roman" w:cs="Times New Roman"/>
                 <w:vertAlign w:val="superscript"/>
               </w:rPr>
             </w:pPr>
             <w:r>
+              <w:t xml:space="preserve">All combined </w:t>
+            </w:r>
+            <w:proofErr w:type="spellStart"/>
+            <w:r>
+              <w:t>sources</w:t>
+            </w:r>
+            <w:r>
               <w:rPr>
-                <w:rFonts w:ascii="Times New Roman" w:hAnsi="Times New Roman" w:cs="Times New Roman"/>
-              </w:rPr>
-              <w:t xml:space="preserve">All combined </w:t>
-            </w:r>
-            <w:proofErr w:type="spellStart"/>
-            <w:r>
-              <w:rPr>
-                <w:rFonts w:ascii="Times New Roman" w:hAnsi="Times New Roman" w:cs="Times New Roman"/>
-              </w:rPr>
-              <w:t>sources</w:t>
-            </w:r>
-            <w:r>
-              <w:rPr>
-                <w:rFonts w:ascii="Times New Roman" w:hAnsi="Times New Roman" w:cs="Times New Roman"/>
                 <w:vertAlign w:val="superscript"/>
               </w:rPr>
               <w:t>c</w:t>
@@ -1475,14 +1014,8 @@
           <w:p>
             <w:pPr>
               <w:jc w:val="center"/>
-              <w:rPr>
-                <w:rFonts w:ascii="Times New Roman" w:hAnsi="Times New Roman" w:cs="Times New Roman"/>
-              </w:rPr>
-            </w:pPr>
-            <w:r>
-              <w:rPr>
-                <w:rFonts w:ascii="Times New Roman" w:hAnsi="Times New Roman" w:cs="Times New Roman"/>
-              </w:rPr>
+            </w:pPr>
+            <w:r>
               <w:t>1E-6</w:t>
             </w:r>
           </w:p>
@@ -1494,14 +1027,8 @@
           <w:p>
             <w:pPr>
               <w:jc w:val="center"/>
-              <w:rPr>
-                <w:rFonts w:ascii="Times New Roman" w:hAnsi="Times New Roman" w:cs="Times New Roman"/>
-              </w:rPr>
-            </w:pPr>
-            <w:r>
-              <w:rPr>
-                <w:rFonts w:ascii="Times New Roman" w:hAnsi="Times New Roman" w:cs="Times New Roman"/>
-              </w:rPr>
+            </w:pPr>
+            <w:r>
               <w:t>0.1</w:t>
             </w:r>
           </w:p>
@@ -1513,14 +1040,8 @@
           <w:p>
             <w:pPr>
               <w:jc w:val="center"/>
-              <w:rPr>
-                <w:rFonts w:ascii="Times New Roman" w:hAnsi="Times New Roman" w:cs="Times New Roman"/>
-              </w:rPr>
-            </w:pPr>
-            <w:r>
-              <w:rPr>
-                <w:rFonts w:ascii="Times New Roman" w:hAnsi="Times New Roman" w:cs="Times New Roman"/>
-              </w:rPr>
+            </w:pPr>
+            <w:r>
               <w:t>150</w:t>
             </w:r>
           </w:p>
@@ -1532,14 +1053,8 @@
           <w:p>
             <w:pPr>
               <w:jc w:val="center"/>
-              <w:rPr>
-                <w:rFonts w:ascii="Times New Roman" w:hAnsi="Times New Roman" w:cs="Times New Roman"/>
-              </w:rPr>
-            </w:pPr>
-            <w:r>
-              <w:rPr>
-                <w:rFonts w:ascii="Times New Roman" w:hAnsi="Times New Roman" w:cs="Times New Roman"/>
-              </w:rPr>
+            </w:pPr>
+            <w:r>
               <w:t>1000</w:t>
             </w:r>
           </w:p>
@@ -1553,26 +1068,18 @@
           <w:p>
             <w:pPr>
               <w:rPr>
-                <w:rFonts w:ascii="Times New Roman" w:hAnsi="Times New Roman" w:cs="Times New Roman"/>
                 <w:vertAlign w:val="superscript"/>
               </w:rPr>
             </w:pPr>
             <w:r>
+              <w:t xml:space="preserve">All combined sources + Ling </w:t>
+            </w:r>
+            <w:proofErr w:type="spellStart"/>
+            <w:r>
+              <w:t>BG</w:t>
+            </w:r>
+            <w:r>
               <w:rPr>
-                <w:rFonts w:ascii="Times New Roman" w:hAnsi="Times New Roman" w:cs="Times New Roman"/>
-              </w:rPr>
-              <w:t xml:space="preserve">All combined sources + Ling </w:t>
-            </w:r>
-            <w:proofErr w:type="spellStart"/>
-            <w:r>
-              <w:rPr>
-                <w:rFonts w:ascii="Times New Roman" w:hAnsi="Times New Roman" w:cs="Times New Roman"/>
-              </w:rPr>
-              <w:t>BG</w:t>
-            </w:r>
-            <w:r>
-              <w:rPr>
-                <w:rFonts w:ascii="Times New Roman" w:hAnsi="Times New Roman" w:cs="Times New Roman"/>
                 <w:vertAlign w:val="superscript"/>
               </w:rPr>
               <w:t>c</w:t>
@@ -1587,14 +1094,8 @@
           <w:p>
             <w:pPr>
               <w:jc w:val="center"/>
-              <w:rPr>
-                <w:rFonts w:ascii="Times New Roman" w:hAnsi="Times New Roman" w:cs="Times New Roman"/>
-              </w:rPr>
-            </w:pPr>
-            <w:r>
-              <w:rPr>
-                <w:rFonts w:ascii="Times New Roman" w:hAnsi="Times New Roman" w:cs="Times New Roman"/>
-              </w:rPr>
+            </w:pPr>
+            <w:r>
               <w:t>0.9</w:t>
             </w:r>
           </w:p>
@@ -1606,14 +1107,8 @@
           <w:p>
             <w:pPr>
               <w:jc w:val="center"/>
-              <w:rPr>
-                <w:rFonts w:ascii="Times New Roman" w:hAnsi="Times New Roman" w:cs="Times New Roman"/>
-              </w:rPr>
-            </w:pPr>
-            <w:r>
-              <w:rPr>
-                <w:rFonts w:ascii="Times New Roman" w:hAnsi="Times New Roman" w:cs="Times New Roman"/>
-              </w:rPr>
+            </w:pPr>
+            <w:r>
               <w:t>0.01</w:t>
             </w:r>
           </w:p>
@@ -1625,14 +1120,8 @@
           <w:p>
             <w:pPr>
               <w:jc w:val="center"/>
-              <w:rPr>
-                <w:rFonts w:ascii="Times New Roman" w:hAnsi="Times New Roman" w:cs="Times New Roman"/>
-              </w:rPr>
-            </w:pPr>
-            <w:r>
-              <w:rPr>
-                <w:rFonts w:ascii="Times New Roman" w:hAnsi="Times New Roman" w:cs="Times New Roman"/>
-              </w:rPr>
+            </w:pPr>
+            <w:r>
               <w:t>150</w:t>
             </w:r>
           </w:p>
@@ -1644,129 +1133,790 @@
           <w:p>
             <w:pPr>
               <w:jc w:val="center"/>
-              <w:rPr>
-                <w:rFonts w:ascii="Times New Roman" w:hAnsi="Times New Roman" w:cs="Times New Roman"/>
-              </w:rPr>
-            </w:pPr>
-            <w:r>
-              <w:rPr>
-                <w:rFonts w:ascii="Times New Roman" w:hAnsi="Times New Roman" w:cs="Times New Roman"/>
-              </w:rPr>
+            </w:pPr>
+            <w:r>
               <w:t>1000</w:t>
             </w:r>
           </w:p>
         </w:tc>
       </w:tr>
     </w:tbl>
+    <w:p/>
+    <w:p>
+      <w:proofErr w:type="spellStart"/>
+      <w:r>
+        <w:rPr>
+          <w:vertAlign w:val="superscript"/>
+        </w:rPr>
+        <w:t>a</w:t>
+      </w:r>
+      <w:r>
+        <w:t>Continuum</w:t>
+      </w:r>
+      <w:proofErr w:type="spellEnd"/>
+      <w:r>
+        <w:t xml:space="preserve"> response, </w:t>
+      </w:r>
+      <w:proofErr w:type="spellStart"/>
+      <w:r>
+        <w:t>ebin</w:t>
+      </w:r>
+      <w:proofErr w:type="spellEnd"/>
+      <w:r>
+        <w:t xml:space="preserve"> = 2</w:t>
+      </w:r>
+    </w:p>
+    <w:p>
+      <w:r>
+        <w:rPr>
+          <w:vertAlign w:val="superscript"/>
+        </w:rPr>
+        <w:t>b</w:t>
+      </w:r>
+      <w:r>
+        <w:t>511 keV response</w:t>
+      </w:r>
+    </w:p>
+    <w:p>
+      <w:r>
+        <w:rPr>
+          <w:vertAlign w:val="superscript"/>
+        </w:rPr>
+        <w:t>c</w:t>
+      </w:r>
+      <w:r>
+        <w:t>1809 keV response</w:t>
+      </w:r>
+    </w:p>
+    <w:p>
+      <w:r>
+        <w:t>*has been seen to fail after ~108 iterations, but the resulting image is reasonable.</w:t>
+      </w:r>
+    </w:p>
+    <w:p/>
+    <w:p/>
+    <w:p/>
+    <w:p/>
+    <w:p/>
+    <w:p/>
+    <w:p/>
+    <w:p/>
     <w:p>
       <w:pPr>
         <w:rPr>
-          <w:rFonts w:ascii="Times New Roman" w:hAnsi="Times New Roman" w:cs="Times New Roman"/>
+          <w:u w:val="single"/>
+        </w:rPr>
+      </w:pPr>
+      <w:r>
+        <w:rPr>
+          <w:u w:val="single"/>
+        </w:rPr>
+        <w:lastRenderedPageBreak/>
+        <w:t>Expected images</w:t>
+      </w:r>
+    </w:p>
+    <w:p>
+      <w:r>
+        <w:t>A sample of expected images in provided. Note that the exact image may vary depending on the number of iterations</w:t>
+      </w:r>
+      <w:r>
+        <w:t xml:space="preserve">, </w:t>
+      </w:r>
+      <w:r>
+        <w:t>chosen parameters</w:t>
+      </w:r>
+      <w:r>
+        <w:t xml:space="preserve">, exposure masking, </w:t>
+      </w:r>
+      <w:r>
+        <w:t xml:space="preserve">color scale of the image, </w:t>
+      </w:r>
+      <w:r>
+        <w:t>etc.</w:t>
+      </w:r>
+      <w:r>
+        <w:t xml:space="preserve"> </w:t>
+      </w:r>
+      <w:r>
+        <w:t>Unless otherwise noted, the color scale is linear</w:t>
+      </w:r>
+      <w:r>
+        <w:t>.</w:t>
+      </w:r>
+    </w:p>
+    <w:p/>
+    <w:p>
+      <w:pPr>
+        <w:rPr>
+          <w:i/>
+          <w:iCs/>
+        </w:rPr>
+      </w:pPr>
+      <w:r>
+        <w:rPr>
+          <w:i/>
+          <w:iCs/>
+        </w:rPr>
+        <w:t>511 keV without, with Ling BG:</w:t>
+      </w:r>
+    </w:p>
+    <w:p>
+      <w:r>
+        <w:t>Using the 511 keV response</w:t>
+      </w:r>
+    </w:p>
+    <w:p>
+      <w:r>
+        <w:fldChar w:fldCharType="begin"/>
+      </w:r>
+      <w:r>
+        <w:instrText xml:space="preserve"> INCLUDEPICTURE "https://lh6.googleusercontent.com/EnPkmDUpePBeGYtGwOGJ_NnsQnnD9zQh4MNN3YgySw1Kxkymae4RWzYd00PjAWhbitZVyUS6s0K6Catpv3at5zye8PFoSgwVq0_xvfzRLLU-uTGnJBZHbAvqQ_Ur4j-SjZT50tarlRcP8IyT333Q275t9jrKgt5rgiwO4Uzo2CKM5_9iD64NA9xH9B4-" \* MERGEFORMATINET </w:instrText>
+      </w:r>
+      <w:r>
+        <w:fldChar w:fldCharType="separate"/>
+      </w:r>
+      <w:r>
+        <w:rPr>
+          <w:noProof/>
+        </w:rPr>
+        <w:drawing>
+          <wp:inline distT="0" distB="0" distL="0" distR="0">
+            <wp:extent cx="2966085" cy="1984362"/>
+            <wp:effectExtent l="0" t="0" r="0" b="0"/>
+            <wp:docPr id="2" name="Picture 2" descr="Chart&#10;&#10;Description automatically generated"/>
+            <wp:cNvGraphicFramePr>
+              <a:graphicFrameLocks xmlns:a="http://schemas.openxmlformats.org/drawingml/2006/main" noChangeAspect="1"/>
+            </wp:cNvGraphicFramePr>
+            <a:graphic xmlns:a="http://schemas.openxmlformats.org/drawingml/2006/main">
+              <a:graphicData uri="http://schemas.openxmlformats.org/drawingml/2006/picture">
+                <pic:pic xmlns:pic="http://schemas.openxmlformats.org/drawingml/2006/picture">
+                  <pic:nvPicPr>
+                    <pic:cNvPr id="0" name="docs-internal-guid-99997f8c-7fff-7cc3-9028-4c5eb6cf0b3a"/>
+                    <pic:cNvPicPr>
+                      <a:picLocks noChangeAspect="1" noChangeArrowheads="1"/>
+                    </pic:cNvPicPr>
+                  </pic:nvPicPr>
+                  <pic:blipFill>
+                    <a:blip r:embed="rId4" cstate="print">
+                      <a:extLst>
+                        <a:ext uri="{28A0092B-C50C-407E-A947-70E740481C1C}">
+                          <a14:useLocalDpi xmlns:a14="http://schemas.microsoft.com/office/drawing/2010/main" val="0"/>
+                        </a:ext>
+                      </a:extLst>
+                    </a:blip>
+                    <a:srcRect/>
+                    <a:stretch>
+                      <a:fillRect/>
+                    </a:stretch>
+                  </pic:blipFill>
+                  <pic:spPr bwMode="auto">
+                    <a:xfrm>
+                      <a:off x="0" y="0"/>
+                      <a:ext cx="3015343" cy="2017316"/>
+                    </a:xfrm>
+                    <a:prstGeom prst="rect">
+                      <a:avLst/>
+                    </a:prstGeom>
+                    <a:noFill/>
+                    <a:ln>
+                      <a:noFill/>
+                    </a:ln>
+                  </pic:spPr>
+                </pic:pic>
+              </a:graphicData>
+            </a:graphic>
+          </wp:inline>
+        </w:drawing>
+      </w:r>
+      <w:r>
+        <w:fldChar w:fldCharType="end"/>
+      </w:r>
+      <w:r>
+        <w:fldChar w:fldCharType="begin"/>
+      </w:r>
+      <w:r>
+        <w:instrText xml:space="preserve"> INCLUDEPICTURE "https://lh6.googleusercontent.com/En--uJN0b4hFcPQgoopKNN469L4Nw5PVeu5r4K2Qra1DKcFCRANgUanjD-k0-nZ3_j1SaSwZ_zpvGERIaSkRDkme0kvwUqCNPwi-LG9BjacJxzFpO6Y208pTWyATjpoczJGMwl7Q9BiLjTnwt9nQxZk_Ny6DecX8AHLlbiYaboVWOfkwzNgauowzE9L-" \* MERGEFORMATINET </w:instrText>
+      </w:r>
+      <w:r>
+        <w:fldChar w:fldCharType="separate"/>
+      </w:r>
+      <w:r>
+        <w:rPr>
+          <w:noProof/>
+        </w:rPr>
+        <w:drawing>
+          <wp:inline distT="0" distB="0" distL="0" distR="0">
+            <wp:extent cx="2950830" cy="1965960"/>
+            <wp:effectExtent l="0" t="0" r="0" b="2540"/>
+            <wp:docPr id="1" name="Picture 1" descr="A picture containing chart&#10;&#10;Description automatically generated"/>
+            <wp:cNvGraphicFramePr>
+              <a:graphicFrameLocks xmlns:a="http://schemas.openxmlformats.org/drawingml/2006/main" noChangeAspect="1"/>
+            </wp:cNvGraphicFramePr>
+            <a:graphic xmlns:a="http://schemas.openxmlformats.org/drawingml/2006/main">
+              <a:graphicData uri="http://schemas.openxmlformats.org/drawingml/2006/picture">
+                <pic:pic xmlns:pic="http://schemas.openxmlformats.org/drawingml/2006/picture">
+                  <pic:nvPicPr>
+                    <pic:cNvPr id="0" name="docs-internal-guid-7de8ba90-7fff-10fc-8f02-c7cf9fb888e4"/>
+                    <pic:cNvPicPr>
+                      <a:picLocks noChangeAspect="1" noChangeArrowheads="1"/>
+                    </pic:cNvPicPr>
+                  </pic:nvPicPr>
+                  <pic:blipFill>
+                    <a:blip r:embed="rId5" cstate="print">
+                      <a:extLst>
+                        <a:ext uri="{28A0092B-C50C-407E-A947-70E740481C1C}">
+                          <a14:useLocalDpi xmlns:a14="http://schemas.microsoft.com/office/drawing/2010/main" val="0"/>
+                        </a:ext>
+                      </a:extLst>
+                    </a:blip>
+                    <a:srcRect/>
+                    <a:stretch>
+                      <a:fillRect/>
+                    </a:stretch>
+                  </pic:blipFill>
+                  <pic:spPr bwMode="auto">
+                    <a:xfrm>
+                      <a:off x="0" y="0"/>
+                      <a:ext cx="2950830" cy="1965960"/>
+                    </a:xfrm>
+                    <a:prstGeom prst="rect">
+                      <a:avLst/>
+                    </a:prstGeom>
+                    <a:noFill/>
+                    <a:ln>
+                      <a:noFill/>
+                    </a:ln>
+                  </pic:spPr>
+                </pic:pic>
+              </a:graphicData>
+            </a:graphic>
+          </wp:inline>
+        </w:drawing>
+      </w:r>
+      <w:r>
+        <w:fldChar w:fldCharType="end"/>
+      </w:r>
+    </w:p>
+    <w:p/>
+    <w:p/>
+    <w:p>
+      <w:pPr>
+        <w:rPr>
+          <w:i/>
+          <w:iCs/>
+        </w:rPr>
+      </w:pPr>
+      <w:r>
+        <w:rPr>
+          <w:i/>
+          <w:iCs/>
+          <w:vertAlign w:val="superscript"/>
+        </w:rPr>
+        <w:t>26</w:t>
+      </w:r>
+      <w:r>
+        <w:rPr>
+          <w:i/>
+          <w:iCs/>
+        </w:rPr>
+        <w:t>Al without, with Ling BG:</w:t>
+      </w:r>
+    </w:p>
+    <w:p>
+      <w:r>
+        <w:t>Using the 1809 keV response</w:t>
+      </w:r>
+    </w:p>
+    <w:p>
+      <w:r>
+        <w:fldChar w:fldCharType="begin"/>
+      </w:r>
+      <w:r>
+        <w:instrText xml:space="preserve"> INCLUDEPICTURE "https://lh3.googleusercontent.com/hnU4JdvrkBYrzUqzRUVayhNmvWeH3YdTaLyJxCTkgw9DX9DAI_i4hVOzoRN_hquGPNfeZb_EDGgp8kqDvGEMyH-eoYynKtfOnfv4UkPoMGe082TeSwT3haOEWCDS3a9592UkzpODlxfaQPqkaII88mIE0LZOXtAk24mM63eXsW8OQPUjp2K4bDUpuZfj" \* MERGEFORMATINET </w:instrText>
+      </w:r>
+      <w:r>
+        <w:fldChar w:fldCharType="separate"/>
+      </w:r>
+      <w:r>
+        <w:rPr>
+          <w:noProof/>
+        </w:rPr>
+        <w:drawing>
+          <wp:inline distT="0" distB="0" distL="0" distR="0">
+            <wp:extent cx="2966484" cy="1960542"/>
+            <wp:effectExtent l="0" t="0" r="5715" b="0"/>
+            <wp:docPr id="3" name="Picture 3" descr="A picture containing chart&#10;&#10;Description automatically generated"/>
+            <wp:cNvGraphicFramePr>
+              <a:graphicFrameLocks xmlns:a="http://schemas.openxmlformats.org/drawingml/2006/main" noChangeAspect="1"/>
+            </wp:cNvGraphicFramePr>
+            <a:graphic xmlns:a="http://schemas.openxmlformats.org/drawingml/2006/main">
+              <a:graphicData uri="http://schemas.openxmlformats.org/drawingml/2006/picture">
+                <pic:pic xmlns:pic="http://schemas.openxmlformats.org/drawingml/2006/picture">
+                  <pic:nvPicPr>
+                    <pic:cNvPr id="0" name="docs-internal-guid-bca4d86c-7fff-331f-a970-3b33f4ff7103"/>
+                    <pic:cNvPicPr>
+                      <a:picLocks noChangeAspect="1" noChangeArrowheads="1"/>
+                    </pic:cNvPicPr>
+                  </pic:nvPicPr>
+                  <pic:blipFill>
+                    <a:blip r:embed="rId6" cstate="print">
+                      <a:extLst>
+                        <a:ext uri="{28A0092B-C50C-407E-A947-70E740481C1C}">
+                          <a14:useLocalDpi xmlns:a14="http://schemas.microsoft.com/office/drawing/2010/main" val="0"/>
+                        </a:ext>
+                      </a:extLst>
+                    </a:blip>
+                    <a:srcRect/>
+                    <a:stretch>
+                      <a:fillRect/>
+                    </a:stretch>
+                  </pic:blipFill>
+                  <pic:spPr bwMode="auto">
+                    <a:xfrm>
+                      <a:off x="0" y="0"/>
+                      <a:ext cx="2984783" cy="1972636"/>
+                    </a:xfrm>
+                    <a:prstGeom prst="rect">
+                      <a:avLst/>
+                    </a:prstGeom>
+                    <a:noFill/>
+                    <a:ln>
+                      <a:noFill/>
+                    </a:ln>
+                  </pic:spPr>
+                </pic:pic>
+              </a:graphicData>
+            </a:graphic>
+          </wp:inline>
+        </w:drawing>
+      </w:r>
+      <w:r>
+        <w:fldChar w:fldCharType="end"/>
+      </w:r>
+      <w:r>
+        <w:fldChar w:fldCharType="begin"/>
+      </w:r>
+      <w:r>
+        <w:instrText xml:space="preserve"> INCLUDEPICTURE "https://lh4.googleusercontent.com/kBx55rhb3pimKRJhn_nmJEqnzrnCpd00zfZ2MqRY-1F94Sw18ACAO_FMpKCpJFMh0MsQCuizHjKS1kNQR2_h6k1ZJyQOS1bGRCVD_MlZmyKGA54NT9oGbdotR-N8gEiR6NtWlDhuXlxZPnSZNqNDHjZFGIHNGhWxXFo_tOVK_4kTf0aJJ03IcPnytWNg" \* MERGEFORMATINET </w:instrText>
+      </w:r>
+      <w:r>
+        <w:fldChar w:fldCharType="separate"/>
+      </w:r>
+      <w:r>
+        <w:rPr>
+          <w:noProof/>
+        </w:rPr>
+        <w:drawing>
+          <wp:inline distT="0" distB="0" distL="0" distR="0">
+            <wp:extent cx="2881424" cy="1944962"/>
+            <wp:effectExtent l="0" t="0" r="1905" b="0"/>
+            <wp:docPr id="4" name="Picture 4" descr="Diagram&#10;&#10;Description automatically generated"/>
+            <wp:cNvGraphicFramePr>
+              <a:graphicFrameLocks xmlns:a="http://schemas.openxmlformats.org/drawingml/2006/main" noChangeAspect="1"/>
+            </wp:cNvGraphicFramePr>
+            <a:graphic xmlns:a="http://schemas.openxmlformats.org/drawingml/2006/main">
+              <a:graphicData uri="http://schemas.openxmlformats.org/drawingml/2006/picture">
+                <pic:pic xmlns:pic="http://schemas.openxmlformats.org/drawingml/2006/picture">
+                  <pic:nvPicPr>
+                    <pic:cNvPr id="0" name="docs-internal-guid-a7a27cfb-7fff-682a-571a-3098db47b462"/>
+                    <pic:cNvPicPr>
+                      <a:picLocks noChangeAspect="1" noChangeArrowheads="1"/>
+                    </pic:cNvPicPr>
+                  </pic:nvPicPr>
+                  <pic:blipFill>
+                    <a:blip r:embed="rId7">
+                      <a:extLst>
+                        <a:ext uri="{28A0092B-C50C-407E-A947-70E740481C1C}">
+                          <a14:useLocalDpi xmlns:a14="http://schemas.microsoft.com/office/drawing/2010/main" val="0"/>
+                        </a:ext>
+                      </a:extLst>
+                    </a:blip>
+                    <a:srcRect/>
+                    <a:stretch>
+                      <a:fillRect/>
+                    </a:stretch>
+                  </pic:blipFill>
+                  <pic:spPr bwMode="auto">
+                    <a:xfrm>
+                      <a:off x="0" y="0"/>
+                      <a:ext cx="2907350" cy="1962462"/>
+                    </a:xfrm>
+                    <a:prstGeom prst="rect">
+                      <a:avLst/>
+                    </a:prstGeom>
+                    <a:noFill/>
+                    <a:ln>
+                      <a:noFill/>
+                    </a:ln>
+                  </pic:spPr>
+                </pic:pic>
+              </a:graphicData>
+            </a:graphic>
+          </wp:inline>
+        </w:drawing>
+      </w:r>
+      <w:r>
+        <w:fldChar w:fldCharType="end"/>
+      </w:r>
+    </w:p>
+    <w:p/>
+    <w:p/>
+    <w:p/>
+    <w:p/>
+    <w:p/>
+    <w:p/>
+    <w:p/>
+    <w:p/>
+    <w:p/>
+    <w:p/>
+    <w:p/>
+    <w:p/>
+    <w:p/>
+    <w:p>
+      <w:pPr>
+        <w:rPr>
+          <w:i/>
+          <w:iCs/>
+        </w:rPr>
+      </w:pPr>
+      <w:r>
+        <w:rPr>
+          <w:i/>
+          <w:iCs/>
+        </w:rPr>
+        <w:lastRenderedPageBreak/>
+        <w:t>Point sources without, with Ling BG:</w:t>
+      </w:r>
+    </w:p>
+    <w:p>
+      <w:r>
+        <w:t>Using the continuum response, energy b</w:t>
+      </w:r>
+      <w:r>
+        <w:t>in = 2 (325-480 keV).</w:t>
+      </w:r>
+    </w:p>
+    <w:p>
+      <w:r>
+        <w:t xml:space="preserve">Color scale in both images set to </w:t>
+      </w:r>
+      <w:proofErr w:type="spellStart"/>
+      <w:r>
+        <w:t>PowerNorm</w:t>
+      </w:r>
+      <w:proofErr w:type="spellEnd"/>
+      <w:r>
+        <w:t>(0.6667) to more clearly show the sources.</w:t>
+      </w:r>
+    </w:p>
+    <w:p>
+      <w:r>
+        <w:fldChar w:fldCharType="begin"/>
+      </w:r>
+      <w:r>
+        <w:instrText xml:space="preserve"> INCLUDEPICTURE "https://lh6.googleusercontent.com/W6j2TdQ5lXUj3t90p6a7we8Q2QNb3KvU2YGEhlDEcwlvy2Dlz-RN8lyPv0srSmmhPAH2ksgplAPmvNMZjcZqGpxQIB9SOcrmYFtSedmCgv9nh_fj-LsjC1YQ3WL4F2Wj8e9MBFv1wIum4s6WmjKdVbj748whLZVWXqH2waTbnE7_L_avo0izb2-SfceQ" \* MERGEFORMATINET </w:instrText>
+      </w:r>
+      <w:r>
+        <w:fldChar w:fldCharType="separate"/>
+      </w:r>
+      <w:r>
+        <w:rPr>
+          <w:noProof/>
+        </w:rPr>
+        <w:drawing>
+          <wp:inline distT="0" distB="0" distL="0" distR="0">
+            <wp:extent cx="2870791" cy="1910179"/>
+            <wp:effectExtent l="0" t="0" r="0" b="0"/>
+            <wp:docPr id="5" name="Picture 5" descr="Diagram&#10;&#10;Description automatically generated with low confidence"/>
+            <wp:cNvGraphicFramePr>
+              <a:graphicFrameLocks xmlns:a="http://schemas.openxmlformats.org/drawingml/2006/main" noChangeAspect="1"/>
+            </wp:cNvGraphicFramePr>
+            <a:graphic xmlns:a="http://schemas.openxmlformats.org/drawingml/2006/main">
+              <a:graphicData uri="http://schemas.openxmlformats.org/drawingml/2006/picture">
+                <pic:pic xmlns:pic="http://schemas.openxmlformats.org/drawingml/2006/picture">
+                  <pic:nvPicPr>
+                    <pic:cNvPr id="0" name="docs-internal-guid-1dbf29d1-7fff-133d-3895-c2caab8dfdfc"/>
+                    <pic:cNvPicPr>
+                      <a:picLocks noChangeAspect="1" noChangeArrowheads="1"/>
+                    </pic:cNvPicPr>
+                  </pic:nvPicPr>
+                  <pic:blipFill>
+                    <a:blip r:embed="rId8" cstate="print">
+                      <a:extLst>
+                        <a:ext uri="{28A0092B-C50C-407E-A947-70E740481C1C}">
+                          <a14:useLocalDpi xmlns:a14="http://schemas.microsoft.com/office/drawing/2010/main" val="0"/>
+                        </a:ext>
+                      </a:extLst>
+                    </a:blip>
+                    <a:srcRect/>
+                    <a:stretch>
+                      <a:fillRect/>
+                    </a:stretch>
+                  </pic:blipFill>
+                  <pic:spPr bwMode="auto">
+                    <a:xfrm>
+                      <a:off x="0" y="0"/>
+                      <a:ext cx="2892313" cy="1924500"/>
+                    </a:xfrm>
+                    <a:prstGeom prst="rect">
+                      <a:avLst/>
+                    </a:prstGeom>
+                    <a:noFill/>
+                    <a:ln>
+                      <a:noFill/>
+                    </a:ln>
+                  </pic:spPr>
+                </pic:pic>
+              </a:graphicData>
+            </a:graphic>
+          </wp:inline>
+        </w:drawing>
+      </w:r>
+      <w:r>
+        <w:fldChar w:fldCharType="end"/>
+      </w:r>
+      <w:r>
+        <w:fldChar w:fldCharType="begin"/>
+      </w:r>
+      <w:r>
+        <w:instrText xml:space="preserve"> INCLUDEPICTURE "https://lh6.googleusercontent.com/1TmAZlO-tSHiOvqQ160bo3RhsgXig7_R4d3JDHt1w9U06qo24yw0DHbjpJRNt841s9Bf-M26-dbSUbbchkTtfXJMnhAaxMxU71ch0PO5NfQm18LRfQO0CpccszNnqWGJKN3KtsxnWnQ9atU7BsYyu4yRUnGArABJYrsOT6TJSXsb2kNWniYs1zrSbSRa" \* MERGEFORMATINET </w:instrText>
+      </w:r>
+      <w:r>
+        <w:fldChar w:fldCharType="separate"/>
+      </w:r>
+      <w:r>
+        <w:rPr>
+          <w:noProof/>
+        </w:rPr>
+        <w:drawing>
+          <wp:inline distT="0" distB="0" distL="0" distR="0">
+            <wp:extent cx="2998381" cy="2023587"/>
+            <wp:effectExtent l="0" t="0" r="0" b="0"/>
+            <wp:docPr id="6" name="Picture 6" descr="Chart, diagram&#10;&#10;Description automatically generated"/>
+            <wp:cNvGraphicFramePr>
+              <a:graphicFrameLocks xmlns:a="http://schemas.openxmlformats.org/drawingml/2006/main" noChangeAspect="1"/>
+            </wp:cNvGraphicFramePr>
+            <a:graphic xmlns:a="http://schemas.openxmlformats.org/drawingml/2006/main">
+              <a:graphicData uri="http://schemas.openxmlformats.org/drawingml/2006/picture">
+                <pic:pic xmlns:pic="http://schemas.openxmlformats.org/drawingml/2006/picture">
+                  <pic:nvPicPr>
+                    <pic:cNvPr id="0" name="docs-internal-guid-60d79f46-7fff-ab4b-bff8-bd6b83bd1217"/>
+                    <pic:cNvPicPr>
+                      <a:picLocks noChangeAspect="1" noChangeArrowheads="1"/>
+                    </pic:cNvPicPr>
+                  </pic:nvPicPr>
+                  <pic:blipFill>
+                    <a:blip r:embed="rId9">
+                      <a:extLst>
+                        <a:ext uri="{28A0092B-C50C-407E-A947-70E740481C1C}">
+                          <a14:useLocalDpi xmlns:a14="http://schemas.microsoft.com/office/drawing/2010/main" val="0"/>
+                        </a:ext>
+                      </a:extLst>
+                    </a:blip>
+                    <a:srcRect/>
+                    <a:stretch>
+                      <a:fillRect/>
+                    </a:stretch>
+                  </pic:blipFill>
+                  <pic:spPr bwMode="auto">
+                    <a:xfrm>
+                      <a:off x="0" y="0"/>
+                      <a:ext cx="3002741" cy="2026530"/>
+                    </a:xfrm>
+                    <a:prstGeom prst="rect">
+                      <a:avLst/>
+                    </a:prstGeom>
+                    <a:noFill/>
+                    <a:ln>
+                      <a:noFill/>
+                    </a:ln>
+                  </pic:spPr>
+                </pic:pic>
+              </a:graphicData>
+            </a:graphic>
+          </wp:inline>
+        </w:drawing>
+      </w:r>
+      <w:r>
+        <w:fldChar w:fldCharType="end"/>
+      </w:r>
+    </w:p>
+    <w:p>
+      <w:pPr>
+        <w:rPr>
+          <w:i/>
+          <w:iCs/>
         </w:rPr>
       </w:pPr>
     </w:p>
     <w:p>
       <w:pPr>
         <w:rPr>
-          <w:rFonts w:ascii="Times New Roman" w:hAnsi="Times New Roman" w:cs="Times New Roman"/>
+          <w:i/>
+          <w:iCs/>
         </w:rPr>
       </w:pPr>
-      <w:proofErr w:type="spellStart"/>
-      <w:r>
-        <w:rPr>
-          <w:rFonts w:ascii="Times New Roman" w:hAnsi="Times New Roman" w:cs="Times New Roman"/>
-          <w:vertAlign w:val="superscript"/>
-        </w:rPr>
-        <w:t>a</w:t>
-      </w:r>
-      <w:r>
-        <w:rPr>
-          <w:rFonts w:ascii="Times New Roman" w:hAnsi="Times New Roman" w:cs="Times New Roman"/>
-        </w:rPr>
-        <w:t>Continuum</w:t>
-      </w:r>
-      <w:proofErr w:type="spellEnd"/>
-      <w:r>
-        <w:rPr>
-          <w:rFonts w:ascii="Times New Roman" w:hAnsi="Times New Roman" w:cs="Times New Roman"/>
-        </w:rPr>
-        <w:t xml:space="preserve"> response, </w:t>
-      </w:r>
-      <w:proofErr w:type="spellStart"/>
-      <w:r>
-        <w:rPr>
-          <w:rFonts w:ascii="Times New Roman" w:hAnsi="Times New Roman" w:cs="Times New Roman"/>
-        </w:rPr>
-        <w:t>ebin</w:t>
-      </w:r>
-      <w:proofErr w:type="spellEnd"/>
-      <w:r>
-        <w:rPr>
-          <w:rFonts w:ascii="Times New Roman" w:hAnsi="Times New Roman" w:cs="Times New Roman"/>
-        </w:rPr>
-        <w:t xml:space="preserve"> = 2</w:t>
-      </w:r>
     </w:p>
     <w:p>
-      <w:pPr>
-        <w:rPr>
-          <w:rFonts w:ascii="Times New Roman" w:hAnsi="Times New Roman" w:cs="Times New Roman"/>
-        </w:rPr>
-      </w:pPr>
-      <w:r>
-        <w:rPr>
-          <w:rFonts w:ascii="Times New Roman" w:hAnsi="Times New Roman" w:cs="Times New Roman"/>
-          <w:vertAlign w:val="superscript"/>
-        </w:rPr>
-        <w:t>b</w:t>
-      </w:r>
-      <w:r>
-        <w:rPr>
-          <w:rFonts w:ascii="Times New Roman" w:hAnsi="Times New Roman" w:cs="Times New Roman"/>
-        </w:rPr>
-        <w:t>511 keV response</w:t>
+      <w:r>
+        <w:rPr>
+          <w:i/>
+          <w:iCs/>
+        </w:rPr>
+        <w:t>All sources (511 keV, 1809 keV, point sources) without, with Ling BG:</w:t>
       </w:r>
     </w:p>
     <w:p>
-      <w:pPr>
-        <w:rPr>
-          <w:rFonts w:ascii="Times New Roman" w:hAnsi="Times New Roman" w:cs="Times New Roman"/>
-        </w:rPr>
-      </w:pPr>
-      <w:r>
-        <w:rPr>
-          <w:rFonts w:ascii="Times New Roman" w:hAnsi="Times New Roman" w:cs="Times New Roman"/>
-          <w:vertAlign w:val="superscript"/>
-        </w:rPr>
-        <w:t>c</w:t>
-      </w:r>
-      <w:r>
-        <w:rPr>
-          <w:rFonts w:ascii="Times New Roman" w:hAnsi="Times New Roman" w:cs="Times New Roman"/>
-        </w:rPr>
-        <w:t>1809 keV response</w:t>
+      <w:r>
+        <w:t>Using the continuum response, energy bin = 2</w:t>
+      </w:r>
+      <w:r>
+        <w:t xml:space="preserve"> (325-480 keV)</w:t>
+      </w:r>
+      <w:r>
+        <w:t>.</w:t>
       </w:r>
     </w:p>
     <w:p>
-      <w:pPr>
-        <w:rPr>
-          <w:rFonts w:ascii="Times New Roman" w:hAnsi="Times New Roman" w:cs="Times New Roman"/>
-        </w:rPr>
-      </w:pPr>
-      <w:r>
-        <w:rPr>
-          <w:rFonts w:ascii="Times New Roman" w:hAnsi="Times New Roman" w:cs="Times New Roman"/>
-        </w:rPr>
-        <w:t>*has been seen to fail after ~108 iterations, but the resulting image is reasonable.</w:t>
+      <w:r>
+        <w:fldChar w:fldCharType="begin"/>
+      </w:r>
+      <w:r>
+        <w:instrText xml:space="preserve"> INCLUDEPICTURE "https://lh5.googleusercontent.com/sV8pRpE6NpkJcV3jjwQh22fjwcCBCeWkTr93hNAq6rtimkGPp9urOAwupPCmSkpWGizBkAqdJ183Cetdpb1as1wNNZtqU65i_FcTki04Wi4s7wk7Ocu0u9DKXMrNrsAUtUuuqUQdqwol64V9lLo2DS0U3M6SR8FWiEWRhPR5OpJ1Wk0Min3zJGMAf8Q" \* MERGEFORMATINET </w:instrText>
+      </w:r>
+      <w:r>
+        <w:fldChar w:fldCharType="separate"/>
+      </w:r>
+      <w:r>
+        <w:rPr>
+          <w:noProof/>
+        </w:rPr>
+        <w:drawing>
+          <wp:inline distT="0" distB="0" distL="0" distR="0">
+            <wp:extent cx="2828260" cy="1923277"/>
+            <wp:effectExtent l="0" t="0" r="4445" b="0"/>
+            <wp:docPr id="7" name="Picture 7" descr="Chart&#10;&#10;Description automatically generated"/>
+            <wp:cNvGraphicFramePr>
+              <a:graphicFrameLocks xmlns:a="http://schemas.openxmlformats.org/drawingml/2006/main" noChangeAspect="1"/>
+            </wp:cNvGraphicFramePr>
+            <a:graphic xmlns:a="http://schemas.openxmlformats.org/drawingml/2006/main">
+              <a:graphicData uri="http://schemas.openxmlformats.org/drawingml/2006/picture">
+                <pic:pic xmlns:pic="http://schemas.openxmlformats.org/drawingml/2006/picture">
+                  <pic:nvPicPr>
+                    <pic:cNvPr id="0" name="docs-internal-guid-bfb13121-7fff-0f00-139a-e4acdfe2b494"/>
+                    <pic:cNvPicPr>
+                      <a:picLocks noChangeAspect="1" noChangeArrowheads="1"/>
+                    </pic:cNvPicPr>
+                  </pic:nvPicPr>
+                  <pic:blipFill>
+                    <a:blip r:embed="rId10" cstate="print">
+                      <a:extLst>
+                        <a:ext uri="{28A0092B-C50C-407E-A947-70E740481C1C}">
+                          <a14:useLocalDpi xmlns:a14="http://schemas.microsoft.com/office/drawing/2010/main" val="0"/>
+                        </a:ext>
+                      </a:extLst>
+                    </a:blip>
+                    <a:srcRect/>
+                    <a:stretch>
+                      <a:fillRect/>
+                    </a:stretch>
+                  </pic:blipFill>
+                  <pic:spPr bwMode="auto">
+                    <a:xfrm>
+                      <a:off x="0" y="0"/>
+                      <a:ext cx="2855604" cy="1941872"/>
+                    </a:xfrm>
+                    <a:prstGeom prst="rect">
+                      <a:avLst/>
+                    </a:prstGeom>
+                    <a:noFill/>
+                    <a:ln>
+                      <a:noFill/>
+                    </a:ln>
+                  </pic:spPr>
+                </pic:pic>
+              </a:graphicData>
+            </a:graphic>
+          </wp:inline>
+        </w:drawing>
+      </w:r>
+      <w:r>
+        <w:fldChar w:fldCharType="end"/>
+      </w:r>
+      <w:r>
+        <w:fldChar w:fldCharType="begin"/>
+      </w:r>
+      <w:r>
+        <w:instrText xml:space="preserve"> INCLUDEPICTURE "https://lh4.googleusercontent.com/SsJFUNxs9C5LRWYV09GSTESst5pLDFJsSkTjFnNH_mBi9lhx2Lh-Yf2ZJn546DhtIUiIG7A8QIGLMuVbT2uEXqg71DQTH6TZuitSSPcnNMjJwNffbtKEdyLEbFLBpwyQb7ihUNKhSaYFJoC9FPLX8Eb2l-Orlz2UOW7nCM8RGGz_JVawXFd--GM6jVJi" \* MERGEFORMATINET </w:instrText>
+      </w:r>
+      <w:r>
+        <w:fldChar w:fldCharType="separate"/>
+      </w:r>
+      <w:r>
+        <w:rPr>
+          <w:noProof/>
+        </w:rPr>
+        <w:drawing>
+          <wp:inline distT="0" distB="0" distL="0" distR="0">
+            <wp:extent cx="2987749" cy="1961827"/>
+            <wp:effectExtent l="0" t="0" r="0" b="0"/>
+            <wp:docPr id="8" name="Picture 8" descr="Chart&#10;&#10;Description automatically generated"/>
+            <wp:cNvGraphicFramePr>
+              <a:graphicFrameLocks xmlns:a="http://schemas.openxmlformats.org/drawingml/2006/main" noChangeAspect="1"/>
+            </wp:cNvGraphicFramePr>
+            <a:graphic xmlns:a="http://schemas.openxmlformats.org/drawingml/2006/main">
+              <a:graphicData uri="http://schemas.openxmlformats.org/drawingml/2006/picture">
+                <pic:pic xmlns:pic="http://schemas.openxmlformats.org/drawingml/2006/picture">
+                  <pic:nvPicPr>
+                    <pic:cNvPr id="0" name="docs-internal-guid-cd3d92ce-7fff-bcb7-3bbb-87a751219afe"/>
+                    <pic:cNvPicPr>
+                      <a:picLocks noChangeAspect="1" noChangeArrowheads="1"/>
+                    </pic:cNvPicPr>
+                  </pic:nvPicPr>
+                  <pic:blipFill>
+                    <a:blip r:embed="rId11" cstate="print">
+                      <a:extLst>
+                        <a:ext uri="{28A0092B-C50C-407E-A947-70E740481C1C}">
+                          <a14:useLocalDpi xmlns:a14="http://schemas.microsoft.com/office/drawing/2010/main" val="0"/>
+                        </a:ext>
+                      </a:extLst>
+                    </a:blip>
+                    <a:srcRect/>
+                    <a:stretch>
+                      <a:fillRect/>
+                    </a:stretch>
+                  </pic:blipFill>
+                  <pic:spPr bwMode="auto">
+                    <a:xfrm>
+                      <a:off x="0" y="0"/>
+                      <a:ext cx="2998512" cy="1968894"/>
+                    </a:xfrm>
+                    <a:prstGeom prst="rect">
+                      <a:avLst/>
+                    </a:prstGeom>
+                    <a:noFill/>
+                    <a:ln>
+                      <a:noFill/>
+                    </a:ln>
+                  </pic:spPr>
+                </pic:pic>
+              </a:graphicData>
+            </a:graphic>
+          </wp:inline>
+        </w:drawing>
+      </w:r>
+      <w:r>
+        <w:fldChar w:fldCharType="end"/>
       </w:r>
     </w:p>
-    <w:p>
-      <w:pPr>
-        <w:rPr>
-          <w:rFonts w:ascii="Times New Roman" w:hAnsi="Times New Roman" w:cs="Times New Roman"/>
-        </w:rPr>
-      </w:pPr>
-    </w:p>
+    <w:p/>
+    <w:p/>
+    <w:p/>
+    <w:p/>
+    <w:p/>
+    <w:p/>
+    <w:p/>
+    <w:p/>
     <w:p/>
     <w:sectPr>
       <w:pgSz w:w="12240" w:h="15840"/>
@@ -2172,7 +2322,10 @@
   <w:style w:type="paragraph" w:default="1" w:styleId="Normal">
     <w:name w:val="Normal"/>
     <w:qFormat/>
-    <w:rsid w:val="003177AB"/>
+    <w:rsid w:val="00225D14"/>
+    <w:rPr>
+      <w:rFonts w:ascii="Times New Roman" w:eastAsia="Times New Roman" w:hAnsi="Times New Roman" w:cs="Times New Roman"/>
+    </w:rPr>
   </w:style>
   <w:style w:type="character" w:default="1" w:styleId="DefaultParagraphFont">
     <w:name w:val="Default Paragraph Font"/>

</xml_diff>